<commit_message>
was added cardridge 36A
</commit_message>
<xml_diff>
--- a/по принтерам.docx
+++ b/по принтерам.docx
@@ -28,14 +28,40 @@
       <w:r>
         <w:t>3645</w:t>
       </w:r>
+      <w:proofErr w:type="spellStart"/>
       <w:r>
         <w:rPr>
           <w:lang w:val="en-US"/>
         </w:rPr>
         <w:t>idn</w:t>
       </w:r>
-      <w:r>
-        <w:t xml:space="preserve"> из 16 каб Кожевникова Ирина Николаевана (причина – темный фон, предположительно из за некачественного тонера)</w:t>
+      <w:proofErr w:type="spellEnd"/>
+      <w:r>
+        <w:t xml:space="preserve"> из 16 </w:t>
+      </w:r>
+      <w:proofErr w:type="spellStart"/>
+      <w:r>
+        <w:t>каб</w:t>
+      </w:r>
+      <w:proofErr w:type="spellEnd"/>
+      <w:r>
+        <w:t xml:space="preserve"> Кожевникова Ирина </w:t>
+      </w:r>
+      <w:proofErr w:type="spellStart"/>
+      <w:r>
+        <w:t>Николаевана</w:t>
+      </w:r>
+      <w:proofErr w:type="spellEnd"/>
+      <w:r>
+        <w:t xml:space="preserve"> (причина – темный фон, предположительно из </w:t>
+      </w:r>
+      <w:proofErr w:type="gramStart"/>
+      <w:r>
+        <w:t>за</w:t>
+      </w:r>
+      <w:proofErr w:type="gramEnd"/>
+      <w:r>
+        <w:t xml:space="preserve"> некачественного тонера)</w:t>
       </w:r>
     </w:p>
     <w:p>
@@ -53,23 +79,41 @@
         <w:t>TK</w:t>
       </w:r>
       <w:r>
-        <w:t>-1170 (поставили новый покупной) в 1 кабинете у Маслобойщиковой Елены Анатольевны (красная наклейка 20269982)</w:t>
-      </w:r>
-    </w:p>
-    <w:p>
-      <w:pPr>
-        <w:pStyle w:val="a3"/>
-        <w:spacing w:after="0"/>
-      </w:pPr>
-      <w:r>
-        <w:t xml:space="preserve">18.11.22 – заменили кардридж ТК-1170 (поставили новый покупной) в 10 кабинете у Сидоровой (1025101495 номер </w:t>
-      </w:r>
+        <w:t xml:space="preserve">-1170 (поставили новый покупной) в 1 кабинете у </w:t>
+      </w:r>
+      <w:proofErr w:type="spellStart"/>
+      <w:r>
+        <w:t>Маслобойщиковой</w:t>
+      </w:r>
+      <w:proofErr w:type="spellEnd"/>
+      <w:r>
+        <w:t xml:space="preserve"> Елены Анатольевны (красная наклейка 20269982)</w:t>
+      </w:r>
+    </w:p>
+    <w:p>
+      <w:pPr>
+        <w:pStyle w:val="a3"/>
+        <w:spacing w:after="0"/>
+      </w:pPr>
+      <w:r>
+        <w:t xml:space="preserve">18.11.22 – заменили </w:t>
+      </w:r>
+      <w:proofErr w:type="spellStart"/>
+      <w:r>
+        <w:t>кардридж</w:t>
+      </w:r>
+      <w:proofErr w:type="spellEnd"/>
+      <w:r>
+        <w:t xml:space="preserve"> ТК-1170 (поставили новый покупной) в 10 кабинете у Сидоровой (1025101495 номер </w:t>
+      </w:r>
+      <w:proofErr w:type="spellStart"/>
       <w:r>
         <w:rPr>
           <w:lang w:val="en-US"/>
         </w:rPr>
         <w:t>AOz</w:t>
       </w:r>
+      <w:proofErr w:type="spellEnd"/>
       <w:r>
         <w:t>1409868) был тоже новый без красной наклейки</w:t>
       </w:r>
@@ -107,23 +151,43 @@
         <w:t>A</w:t>
       </w:r>
       <w:r>
-        <w:t xml:space="preserve"> (красная наклейка 2024927) у Юли (кабинет номер 7 упр фин.) по весу непустой, печатал плохо, Влад поставил новый когда то давно, а этот оставил</w:t>
-      </w:r>
-    </w:p>
-    <w:p>
-      <w:pPr>
-        <w:pStyle w:val="a3"/>
-        <w:spacing w:after="0"/>
-      </w:pPr>
-      <w:r>
-        <w:t xml:space="preserve">23.11.22 кабинет №11 Алина Васильева замена кардрижда </w:t>
-      </w:r>
+        <w:t xml:space="preserve"> (красная наклейка 2024927) у Юли (кабинет номер 7 </w:t>
+      </w:r>
+      <w:proofErr w:type="spellStart"/>
+      <w:proofErr w:type="gramStart"/>
+      <w:r>
+        <w:t>упр</w:t>
+      </w:r>
+      <w:proofErr w:type="spellEnd"/>
+      <w:proofErr w:type="gramEnd"/>
+      <w:r>
+        <w:t xml:space="preserve"> фин.) по весу непустой, печатал плохо, Влад поставил новый когда то давно, а этот оставил</w:t>
+      </w:r>
+    </w:p>
+    <w:p>
+      <w:pPr>
+        <w:pStyle w:val="a3"/>
+        <w:spacing w:after="0"/>
+      </w:pPr>
+      <w:r>
+        <w:t xml:space="preserve">23.11.22 кабинет №11 Алина Васильева замена </w:t>
+      </w:r>
+      <w:proofErr w:type="spellStart"/>
+      <w:r>
+        <w:t>кардрижда</w:t>
+      </w:r>
+      <w:proofErr w:type="spellEnd"/>
+      <w:r>
+        <w:t xml:space="preserve"> </w:t>
+      </w:r>
+      <w:proofErr w:type="spellStart"/>
       <w:r>
         <w:rPr>
           <w:lang w:val="en-US"/>
         </w:rPr>
         <w:t>Canonn</w:t>
       </w:r>
+      <w:proofErr w:type="spellEnd"/>
       <w:r>
         <w:t xml:space="preserve"> 725 (20237011-старый картридж)</w:t>
       </w:r>
@@ -134,7 +198,15 @@
         <w:spacing w:after="0"/>
       </w:pPr>
       <w:r>
-        <w:t xml:space="preserve">29.11.22 архитектура Борунова Анна Сергеевна </w:t>
+        <w:t xml:space="preserve">29.11.22 архитектура </w:t>
+      </w:r>
+      <w:proofErr w:type="spellStart"/>
+      <w:r>
+        <w:t>Борунова</w:t>
+      </w:r>
+      <w:proofErr w:type="spellEnd"/>
+      <w:r>
+        <w:t xml:space="preserve"> Анна Сергеевна </w:t>
       </w:r>
       <w:r>
         <w:rPr>
@@ -154,21 +226,25 @@
       <w:r>
         <w:t>30.11.22 Паршина (та, которой заменили монитор) картридж С</w:t>
       </w:r>
+      <w:proofErr w:type="spellStart"/>
       <w:r>
         <w:rPr>
           <w:lang w:val="en-US"/>
         </w:rPr>
         <w:t>annon</w:t>
       </w:r>
+      <w:proofErr w:type="spellEnd"/>
       <w:r>
         <w:t xml:space="preserve">703(20238490) </w:t>
       </w:r>
+      <w:proofErr w:type="spellStart"/>
       <w:r>
         <w:rPr>
           <w:lang w:val="en-US"/>
         </w:rPr>
         <w:t>CannonFX</w:t>
       </w:r>
+      <w:proofErr w:type="spellEnd"/>
       <w:r>
         <w:t xml:space="preserve">-10, отдал </w:t>
       </w:r>
@@ -188,23 +264,48 @@
         <w:spacing w:after="0"/>
       </w:pPr>
       <w:r>
-        <w:t xml:space="preserve">30.11.22 Володя привез с ремонта фотобарабан </w:t>
-      </w:r>
+        <w:t xml:space="preserve">30.11.22 Володя привез с ремонта </w:t>
+      </w:r>
+      <w:proofErr w:type="spellStart"/>
+      <w:r>
+        <w:t>фотобарабан</w:t>
+      </w:r>
+      <w:proofErr w:type="spellEnd"/>
+      <w:r>
+        <w:t xml:space="preserve"> </w:t>
+      </w:r>
+      <w:proofErr w:type="spellStart"/>
       <w:r>
         <w:rPr>
           <w:lang w:val="en-US"/>
         </w:rPr>
         <w:t>keycera</w:t>
       </w:r>
-      <w:r>
-        <w:t xml:space="preserve"> из кабинета Шубенок(Медниковых 9) и забрал два принтера </w:t>
-      </w:r>
+      <w:proofErr w:type="spellEnd"/>
+      <w:r>
+        <w:t xml:space="preserve"> из кабинета Шубено</w:t>
+      </w:r>
+      <w:proofErr w:type="gramStart"/>
+      <w:r>
+        <w:t>к(</w:t>
+      </w:r>
+      <w:proofErr w:type="spellStart"/>
+      <w:proofErr w:type="gramEnd"/>
+      <w:r>
+        <w:t>Медниковых</w:t>
+      </w:r>
+      <w:proofErr w:type="spellEnd"/>
+      <w:r>
+        <w:t xml:space="preserve"> 9) и забрал два принтера </w:t>
+      </w:r>
+      <w:proofErr w:type="spellStart"/>
       <w:r>
         <w:rPr>
           <w:lang w:val="en-US"/>
         </w:rPr>
         <w:t>Laserjet</w:t>
       </w:r>
+      <w:proofErr w:type="spellEnd"/>
       <w:r>
         <w:t xml:space="preserve"> 1018 (поломана механика) и </w:t>
       </w:r>
@@ -215,8 +316,13 @@
         <w:t>Kyocera</w:t>
       </w:r>
       <w:r>
-        <w:t xml:space="preserve"> из кабинета Маслобойщиковой</w:t>
-      </w:r>
+        <w:t xml:space="preserve"> из кабинета </w:t>
+      </w:r>
+      <w:proofErr w:type="spellStart"/>
+      <w:r>
+        <w:t>Маслобойщиковой</w:t>
+      </w:r>
+      <w:proofErr w:type="spellEnd"/>
     </w:p>
     <w:p>
       <w:pPr>
@@ -233,7 +339,15 @@
         <w:t>LaserJet</w:t>
       </w:r>
       <w:r>
-        <w:t xml:space="preserve"> 1018 с рабочего места Екатерины (отдел архитектуры) . Причина ремонта – темный фон, произведена чистка. Отдавали без картриджа. Заменил картридж </w:t>
+        <w:t xml:space="preserve"> 1018 с рабочего места Екатерины (отдел архитектуры)</w:t>
+      </w:r>
+      <w:proofErr w:type="gramStart"/>
+      <w:r>
+        <w:t xml:space="preserve"> .</w:t>
+      </w:r>
+      <w:proofErr w:type="gramEnd"/>
+      <w:r>
+        <w:t xml:space="preserve"> Причина ремонта – темный фон, произведена чистка. Отдавали без картриджа. Заменил картридж </w:t>
       </w:r>
       <w:r>
         <w:rPr>
@@ -286,12 +400,14 @@
       <w:r>
         <w:t xml:space="preserve"> </w:t>
       </w:r>
+      <w:proofErr w:type="spellStart"/>
       <w:r>
         <w:rPr>
           <w:lang w:val="en-US"/>
         </w:rPr>
         <w:t>Laserjet</w:t>
       </w:r>
+      <w:proofErr w:type="spellEnd"/>
       <w:r>
         <w:t xml:space="preserve"> 1022 (</w:t>
       </w:r>
@@ -317,7 +433,15 @@
         <w:t xml:space="preserve">6.12.22 – </w:t>
       </w:r>
       <w:r>
-        <w:t xml:space="preserve">Архитектура (каб №13) Лариса Павловна принесла </w:t>
+        <w:t>Архитектура (</w:t>
+      </w:r>
+      <w:proofErr w:type="spellStart"/>
+      <w:r>
+        <w:t>каб</w:t>
+      </w:r>
+      <w:proofErr w:type="spellEnd"/>
+      <w:r>
+        <w:t xml:space="preserve"> №13) Лариса Павловна принесла </w:t>
       </w:r>
       <w:r>
         <w:rPr>
@@ -326,22 +450,94 @@
         <w:t>Q</w:t>
       </w:r>
       <w:r>
-        <w:t>2612(20221812 –номер наклейки ООО Трион) – брак печати(полоса по правому краю) Картридж старый, браковать не стали, но нужно его отремонтировать.</w:t>
-      </w:r>
-    </w:p>
-    <w:p>
-      <w:pPr>
-        <w:pStyle w:val="a3"/>
-        <w:spacing w:after="0"/>
-      </w:pPr>
-      <w:r>
-        <w:rPr>
-          <w:lang w:val="en-US"/>
-        </w:rPr>
-        <w:t xml:space="preserve">6.12.22 </w:t>
-      </w:r>
-      <w:r>
-        <w:t>Отдали в ремонт принтер из 15 кабинета Кожевникова Ирина Николаевна</w:t>
+        <w:t xml:space="preserve">2612(20221812 –номер наклейки ООО </w:t>
+      </w:r>
+      <w:proofErr w:type="spellStart"/>
+      <w:r>
+        <w:t>Трион</w:t>
+      </w:r>
+      <w:proofErr w:type="spellEnd"/>
+      <w:r>
+        <w:t>) – брак печат</w:t>
+      </w:r>
+      <w:proofErr w:type="gramStart"/>
+      <w:r>
+        <w:t>и(</w:t>
+      </w:r>
+      <w:proofErr w:type="gramEnd"/>
+      <w:r>
+        <w:t>полоса по правому краю) Картридж старый, браковать не стали, но нужно его отремонтировать.</w:t>
+      </w:r>
+    </w:p>
+    <w:p>
+      <w:pPr>
+        <w:pStyle w:val="a3"/>
+        <w:spacing w:after="0"/>
+      </w:pPr>
+      <w:r>
+        <w:t>6.12.22</w:t>
+      </w:r>
+      <w:proofErr w:type="gramStart"/>
+      <w:r>
+        <w:t xml:space="preserve"> </w:t>
+      </w:r>
+      <w:r>
+        <w:t>О</w:t>
+      </w:r>
+      <w:proofErr w:type="gramEnd"/>
+      <w:r>
+        <w:t>тдали в ремонт принтер из 15 кабинета Кожевникова Ирина Николаевна</w:t>
+      </w:r>
+    </w:p>
+    <w:p>
+      <w:pPr>
+        <w:pStyle w:val="a3"/>
+        <w:spacing w:after="0"/>
+      </w:pPr>
+      <w:r>
+        <w:t>8.12.22 замена картриджа кабинет 23</w:t>
+      </w:r>
+      <w:r>
+        <w:rPr>
+          <w:lang w:val="en-US"/>
+        </w:rPr>
+        <w:t>A</w:t>
+      </w:r>
+      <w:r>
+        <w:t xml:space="preserve"> </w:t>
+      </w:r>
+      <w:r>
+        <w:rPr>
+          <w:lang w:val="en-US"/>
+        </w:rPr>
+        <w:t>HP</w:t>
+      </w:r>
+      <w:r>
+        <w:t xml:space="preserve"> </w:t>
+      </w:r>
+      <w:r>
+        <w:rPr>
+          <w:lang w:val="en-US"/>
+        </w:rPr>
+        <w:t>CB</w:t>
+      </w:r>
+      <w:r>
+        <w:t>436</w:t>
+      </w:r>
+      <w:r>
+        <w:rPr>
+          <w:lang w:val="en-US"/>
+        </w:rPr>
+        <w:t>A</w:t>
+      </w:r>
+      <w:r>
+        <w:t>(</w:t>
+      </w:r>
+      <w:r>
+        <w:t>принесли пустой наклейка 20261726</w:t>
+      </w:r>
+      <w:r>
+        <w:t>)</w:t>
       </w:r>
     </w:p>
     <w:p>

</xml_diff>

<commit_message>
upr fin kab2 Kyocera tk-3100 9_01_2023
</commit_message>
<xml_diff>
--- a/по принтерам.docx
+++ b/по принтерам.docx
@@ -915,12 +915,14 @@
       <w:r>
         <w:t xml:space="preserve"> </w:t>
       </w:r>
+      <w:proofErr w:type="spellStart"/>
       <w:r>
         <w:rPr>
           <w:lang w:val="en-US"/>
         </w:rPr>
         <w:t>CannonFX</w:t>
       </w:r>
+      <w:proofErr w:type="spellEnd"/>
       <w:r>
         <w:t>10(20282585)</w:t>
       </w:r>
@@ -981,18 +983,118 @@
       <w:pPr>
         <w:pStyle w:val="a3"/>
         <w:spacing w:after="0"/>
-        <w:rPr>
-          <w:lang w:val="en-US"/>
-        </w:rPr>
-      </w:pPr>
-    </w:p>
-    <w:p>
-      <w:pPr>
-        <w:rPr>
-          <w:lang w:val="en-US"/>
-        </w:rPr>
-      </w:pPr>
-    </w:p>
+      </w:pPr>
+      <w:r>
+        <w:t xml:space="preserve">20.12.22 ЗАГС забрали красный пакет с картриджами, принесли на заправку </w:t>
+      </w:r>
+      <w:proofErr w:type="spellStart"/>
+      <w:r>
+        <w:t>кардрижд</w:t>
+      </w:r>
+      <w:proofErr w:type="spellEnd"/>
+      <w:r>
+        <w:t xml:space="preserve"> </w:t>
+      </w:r>
+      <w:r>
+        <w:rPr>
+          <w:lang w:val="en-US"/>
+        </w:rPr>
+        <w:t>CF</w:t>
+      </w:r>
+      <w:r>
+        <w:t>226</w:t>
+      </w:r>
+      <w:r>
+        <w:rPr>
+          <w:lang w:val="en-US"/>
+        </w:rPr>
+        <w:t>A</w:t>
+      </w:r>
+      <w:r>
+        <w:t xml:space="preserve"> </w:t>
+      </w:r>
+      <w:r>
+        <w:t>в коробке</w:t>
+      </w:r>
+    </w:p>
+    <w:p>
+      <w:pPr>
+        <w:pStyle w:val="a3"/>
+        <w:spacing w:after="0"/>
+      </w:pPr>
+      <w:r>
+        <w:t xml:space="preserve">21.12.22 Алеся кабинет №9 – замена картриджа </w:t>
+      </w:r>
+      <w:proofErr w:type="spellStart"/>
+      <w:r>
+        <w:rPr>
+          <w:lang w:val="en-US"/>
+        </w:rPr>
+        <w:t>Fx</w:t>
+      </w:r>
+      <w:proofErr w:type="spellEnd"/>
+      <w:r>
+        <w:t>-10</w:t>
+      </w:r>
+    </w:p>
+    <w:p>
+      <w:pPr>
+        <w:pStyle w:val="a3"/>
+        <w:spacing w:after="0"/>
+      </w:pPr>
+      <w:r>
+        <w:t>09.01.23</w:t>
+      </w:r>
+      <w:proofErr w:type="gramStart"/>
+      <w:r>
+        <w:t xml:space="preserve"> У</w:t>
+      </w:r>
+      <w:proofErr w:type="gramEnd"/>
+      <w:r>
+        <w:t xml:space="preserve">пр. Финн Каб№2 –замена картриджа </w:t>
+      </w:r>
+      <w:proofErr w:type="spellStart"/>
+      <w:r>
+        <w:rPr>
+          <w:lang w:val="en-US"/>
+        </w:rPr>
+        <w:t>Tk</w:t>
+      </w:r>
+      <w:proofErr w:type="spellEnd"/>
+      <w:r>
+        <w:t>-3100(</w:t>
+      </w:r>
+      <w:r>
+        <w:rPr>
+          <w:lang w:val="en-US"/>
+        </w:rPr>
+        <w:t>Kyocera</w:t>
+      </w:r>
+      <w:r>
+        <w:t xml:space="preserve"> 3540</w:t>
+      </w:r>
+      <w:proofErr w:type="spellStart"/>
+      <w:r>
+        <w:rPr>
+          <w:lang w:val="en-US"/>
+        </w:rPr>
+        <w:t>dn</w:t>
+      </w:r>
+      <w:proofErr w:type="spellEnd"/>
+      <w:r>
+        <w:t xml:space="preserve">) </w:t>
+      </w:r>
+      <w:r>
+        <w:t>поставил с наклейкой 20242428</w:t>
+      </w:r>
+    </w:p>
+    <w:p>
+      <w:pPr>
+        <w:pStyle w:val="a3"/>
+        <w:spacing w:after="0"/>
+      </w:pPr>
+    </w:p>
+    <w:p/>
     <w:sectPr>
       <w:pgSz w:w="11906" w:h="16838"/>
       <w:pgMar w:top="1134" w:right="850" w:bottom="1134" w:left="1701" w:header="708" w:footer="708" w:gutter="0"/>

</xml_diff>